<commit_message>
Web scrapping part added to the report
</commit_message>
<xml_diff>
--- a/Python Project Report.docx
+++ b/Python Project Report.docx
@@ -16,36 +16,8 @@
           <w:szCs w:val="32"/>
           <w:lang w:val="en-US"/>
         </w:rPr>
-        <w:t xml:space="preserve">Maxime Duverger, Maxime </w:t>
-      </w:r>
-      <w:proofErr w:type="spellStart"/>
-      <w:r>
-        <w:rPr>
-          <w:sz w:val="32"/>
-          <w:szCs w:val="32"/>
-          <w:lang w:val="en-US"/>
-        </w:rPr>
-        <w:t>Thuillier</w:t>
-      </w:r>
-      <w:proofErr w:type="spellEnd"/>
-      <w:r>
-        <w:rPr>
-          <w:sz w:val="32"/>
-          <w:szCs w:val="32"/>
-          <w:lang w:val="en-US"/>
-        </w:rPr>
-        <w:t xml:space="preserve">, Bastien Her, Adrien </w:t>
-      </w:r>
-      <w:proofErr w:type="spellStart"/>
-      <w:r>
-        <w:rPr>
-          <w:sz w:val="32"/>
-          <w:szCs w:val="32"/>
-          <w:lang w:val="en-US"/>
-        </w:rPr>
-        <w:t>Mareel</w:t>
-      </w:r>
-      <w:proofErr w:type="spellEnd"/>
+        <w:t>Maxime Duverger, Maxime Thuillier, Bastien Her, Adrien Mareel</w:t>
+      </w:r>
     </w:p>
     <w:p>
       <w:pPr>
@@ -219,7 +191,7 @@
     </w:p>
     <w:p>
       <w:pPr>
-        <w:pStyle w:val="ListParagraph"/>
+        <w:pStyle w:val="Paragraphedeliste"/>
         <w:numPr>
           <w:ilvl w:val="0"/>
           <w:numId w:val="1"/>
@@ -241,7 +213,7 @@
     </w:p>
     <w:p>
       <w:pPr>
-        <w:pStyle w:val="ListParagraph"/>
+        <w:pStyle w:val="Paragraphedeliste"/>
         <w:numPr>
           <w:ilvl w:val="0"/>
           <w:numId w:val="1"/>
@@ -263,7 +235,7 @@
     </w:p>
     <w:p>
       <w:pPr>
-        <w:pStyle w:val="ListParagraph"/>
+        <w:pStyle w:val="Paragraphedeliste"/>
         <w:numPr>
           <w:ilvl w:val="0"/>
           <w:numId w:val="1"/>
@@ -285,7 +257,7 @@
     </w:p>
     <w:p>
       <w:pPr>
-        <w:pStyle w:val="ListParagraph"/>
+        <w:pStyle w:val="Paragraphedeliste"/>
         <w:numPr>
           <w:ilvl w:val="0"/>
           <w:numId w:val="1"/>
@@ -307,7 +279,7 @@
     </w:p>
     <w:p>
       <w:pPr>
-        <w:pStyle w:val="ListParagraph"/>
+        <w:pStyle w:val="Paragraphedeliste"/>
         <w:numPr>
           <w:ilvl w:val="0"/>
           <w:numId w:val="1"/>
@@ -505,7 +477,7 @@
     </w:p>
     <w:p>
       <w:pPr>
-        <w:pStyle w:val="ListParagraph"/>
+        <w:pStyle w:val="Paragraphedeliste"/>
         <w:numPr>
           <w:ilvl w:val="0"/>
           <w:numId w:val="4"/>
@@ -530,184 +502,174 @@
           <w:szCs w:val="28"/>
           <w:lang w:val="en-US"/>
         </w:rPr>
-        <w:t xml:space="preserve">À </w:t>
-      </w:r>
-      <w:proofErr w:type="spellStart"/>
-      <w:r>
-        <w:rPr>
-          <w:sz w:val="28"/>
-          <w:szCs w:val="28"/>
-          <w:lang w:val="en-US"/>
-        </w:rPr>
-        <w:t>décrire</w:t>
-      </w:r>
-      <w:proofErr w:type="spellEnd"/>
-    </w:p>
-    <w:p>
-      <w:pPr>
-        <w:rPr>
-          <w:sz w:val="28"/>
-          <w:szCs w:val="28"/>
-          <w:lang w:val="en-US"/>
-        </w:rPr>
-      </w:pPr>
-    </w:p>
-    <w:p>
-      <w:pPr>
-        <w:rPr>
-          <w:sz w:val="28"/>
-          <w:szCs w:val="28"/>
-          <w:lang w:val="en-US"/>
-        </w:rPr>
-      </w:pPr>
-    </w:p>
-    <w:p>
-      <w:pPr>
-        <w:rPr>
-          <w:sz w:val="28"/>
-          <w:szCs w:val="28"/>
-          <w:lang w:val="en-US"/>
-        </w:rPr>
-      </w:pPr>
-    </w:p>
-    <w:p>
-      <w:pPr>
-        <w:rPr>
-          <w:sz w:val="28"/>
-          <w:szCs w:val="28"/>
-          <w:lang w:val="en-US"/>
-        </w:rPr>
-      </w:pPr>
-    </w:p>
-    <w:p>
-      <w:pPr>
-        <w:rPr>
-          <w:sz w:val="28"/>
-          <w:szCs w:val="28"/>
-          <w:lang w:val="en-US"/>
-        </w:rPr>
-      </w:pPr>
-    </w:p>
-    <w:p>
-      <w:pPr>
-        <w:rPr>
-          <w:sz w:val="28"/>
-          <w:szCs w:val="28"/>
-          <w:lang w:val="en-US"/>
-        </w:rPr>
-      </w:pPr>
-    </w:p>
-    <w:p>
-      <w:pPr>
-        <w:rPr>
-          <w:sz w:val="28"/>
-          <w:szCs w:val="28"/>
-          <w:lang w:val="en-US"/>
-        </w:rPr>
-      </w:pPr>
-    </w:p>
-    <w:p>
-      <w:pPr>
-        <w:rPr>
-          <w:sz w:val="28"/>
-          <w:szCs w:val="28"/>
-          <w:lang w:val="en-US"/>
-        </w:rPr>
-      </w:pPr>
-    </w:p>
-    <w:p>
-      <w:pPr>
-        <w:rPr>
-          <w:sz w:val="28"/>
-          <w:szCs w:val="28"/>
-          <w:lang w:val="en-US"/>
-        </w:rPr>
-      </w:pPr>
-    </w:p>
-    <w:p>
-      <w:pPr>
-        <w:rPr>
-          <w:sz w:val="28"/>
-          <w:szCs w:val="28"/>
-          <w:lang w:val="en-US"/>
-        </w:rPr>
-      </w:pPr>
-    </w:p>
-    <w:p>
-      <w:pPr>
-        <w:rPr>
-          <w:sz w:val="28"/>
-          <w:szCs w:val="28"/>
-          <w:lang w:val="en-US"/>
-        </w:rPr>
-      </w:pPr>
-    </w:p>
-    <w:p>
-      <w:pPr>
-        <w:rPr>
-          <w:sz w:val="28"/>
-          <w:szCs w:val="28"/>
-          <w:lang w:val="en-US"/>
-        </w:rPr>
-      </w:pPr>
-    </w:p>
-    <w:p>
-      <w:pPr>
-        <w:rPr>
-          <w:sz w:val="28"/>
-          <w:szCs w:val="28"/>
-          <w:lang w:val="en-US"/>
-        </w:rPr>
-      </w:pPr>
-    </w:p>
-    <w:p>
-      <w:pPr>
-        <w:rPr>
-          <w:sz w:val="28"/>
-          <w:szCs w:val="28"/>
-          <w:lang w:val="en-US"/>
-        </w:rPr>
-      </w:pPr>
-    </w:p>
-    <w:p>
-      <w:pPr>
-        <w:rPr>
-          <w:sz w:val="28"/>
-          <w:szCs w:val="28"/>
-          <w:lang w:val="en-US"/>
-        </w:rPr>
-      </w:pPr>
-    </w:p>
-    <w:p>
-      <w:pPr>
-        <w:rPr>
-          <w:sz w:val="28"/>
-          <w:szCs w:val="28"/>
-          <w:lang w:val="en-US"/>
-        </w:rPr>
-      </w:pPr>
-    </w:p>
-    <w:p>
-      <w:pPr>
-        <w:rPr>
-          <w:sz w:val="28"/>
-          <w:szCs w:val="28"/>
-          <w:lang w:val="en-US"/>
-        </w:rPr>
-      </w:pPr>
-    </w:p>
-    <w:p>
-      <w:pPr>
-        <w:rPr>
-          <w:sz w:val="28"/>
-          <w:szCs w:val="28"/>
-          <w:lang w:val="en-US"/>
-        </w:rPr>
-      </w:pPr>
-    </w:p>
-    <w:p>
-      <w:pPr>
-        <w:pStyle w:val="ListParagraph"/>
+        <w:t>À décrire</w:t>
+      </w:r>
+    </w:p>
+    <w:p>
+      <w:pPr>
+        <w:rPr>
+          <w:sz w:val="28"/>
+          <w:szCs w:val="28"/>
+          <w:lang w:val="en-US"/>
+        </w:rPr>
+      </w:pPr>
+    </w:p>
+    <w:p>
+      <w:pPr>
+        <w:rPr>
+          <w:sz w:val="28"/>
+          <w:szCs w:val="28"/>
+          <w:lang w:val="en-US"/>
+        </w:rPr>
+      </w:pPr>
+    </w:p>
+    <w:p>
+      <w:pPr>
+        <w:rPr>
+          <w:sz w:val="28"/>
+          <w:szCs w:val="28"/>
+          <w:lang w:val="en-US"/>
+        </w:rPr>
+      </w:pPr>
+    </w:p>
+    <w:p>
+      <w:pPr>
+        <w:rPr>
+          <w:sz w:val="28"/>
+          <w:szCs w:val="28"/>
+          <w:lang w:val="en-US"/>
+        </w:rPr>
+      </w:pPr>
+    </w:p>
+    <w:p>
+      <w:pPr>
+        <w:rPr>
+          <w:sz w:val="28"/>
+          <w:szCs w:val="28"/>
+          <w:lang w:val="en-US"/>
+        </w:rPr>
+      </w:pPr>
+    </w:p>
+    <w:p>
+      <w:pPr>
+        <w:rPr>
+          <w:sz w:val="28"/>
+          <w:szCs w:val="28"/>
+          <w:lang w:val="en-US"/>
+        </w:rPr>
+      </w:pPr>
+    </w:p>
+    <w:p>
+      <w:pPr>
+        <w:rPr>
+          <w:sz w:val="28"/>
+          <w:szCs w:val="28"/>
+          <w:lang w:val="en-US"/>
+        </w:rPr>
+      </w:pPr>
+    </w:p>
+    <w:p>
+      <w:pPr>
+        <w:rPr>
+          <w:sz w:val="28"/>
+          <w:szCs w:val="28"/>
+          <w:lang w:val="en-US"/>
+        </w:rPr>
+      </w:pPr>
+    </w:p>
+    <w:p>
+      <w:pPr>
+        <w:rPr>
+          <w:sz w:val="28"/>
+          <w:szCs w:val="28"/>
+          <w:lang w:val="en-US"/>
+        </w:rPr>
+      </w:pPr>
+    </w:p>
+    <w:p>
+      <w:pPr>
+        <w:rPr>
+          <w:sz w:val="28"/>
+          <w:szCs w:val="28"/>
+          <w:lang w:val="en-US"/>
+        </w:rPr>
+      </w:pPr>
+    </w:p>
+    <w:p>
+      <w:pPr>
+        <w:rPr>
+          <w:sz w:val="28"/>
+          <w:szCs w:val="28"/>
+          <w:lang w:val="en-US"/>
+        </w:rPr>
+      </w:pPr>
+    </w:p>
+    <w:p>
+      <w:pPr>
+        <w:rPr>
+          <w:sz w:val="28"/>
+          <w:szCs w:val="28"/>
+          <w:lang w:val="en-US"/>
+        </w:rPr>
+      </w:pPr>
+    </w:p>
+    <w:p>
+      <w:pPr>
+        <w:rPr>
+          <w:sz w:val="28"/>
+          <w:szCs w:val="28"/>
+          <w:lang w:val="en-US"/>
+        </w:rPr>
+      </w:pPr>
+    </w:p>
+    <w:p>
+      <w:pPr>
+        <w:rPr>
+          <w:sz w:val="28"/>
+          <w:szCs w:val="28"/>
+          <w:lang w:val="en-US"/>
+        </w:rPr>
+      </w:pPr>
+    </w:p>
+    <w:p>
+      <w:pPr>
+        <w:rPr>
+          <w:sz w:val="28"/>
+          <w:szCs w:val="28"/>
+          <w:lang w:val="en-US"/>
+        </w:rPr>
+      </w:pPr>
+    </w:p>
+    <w:p>
+      <w:pPr>
+        <w:rPr>
+          <w:sz w:val="28"/>
+          <w:szCs w:val="28"/>
+          <w:lang w:val="en-US"/>
+        </w:rPr>
+      </w:pPr>
+    </w:p>
+    <w:p>
+      <w:pPr>
+        <w:rPr>
+          <w:sz w:val="28"/>
+          <w:szCs w:val="28"/>
+          <w:lang w:val="en-US"/>
+        </w:rPr>
+      </w:pPr>
+    </w:p>
+    <w:p>
+      <w:pPr>
+        <w:rPr>
+          <w:sz w:val="28"/>
+          <w:szCs w:val="28"/>
+          <w:lang w:val="en-US"/>
+        </w:rPr>
+      </w:pPr>
+    </w:p>
+    <w:p>
+      <w:pPr>
+        <w:pStyle w:val="Paragraphedeliste"/>
         <w:numPr>
           <w:ilvl w:val="0"/>
           <w:numId w:val="5"/>
@@ -731,150 +693,184 @@
     <w:p>
       <w:pPr>
         <w:rPr>
-          <w:sz w:val="48"/>
-          <w:szCs w:val="48"/>
-          <w:lang w:val="en-US"/>
-        </w:rPr>
-      </w:pPr>
-    </w:p>
-    <w:p>
-      <w:pPr>
-        <w:rPr>
-          <w:sz w:val="48"/>
-          <w:szCs w:val="48"/>
-          <w:lang w:val="en-US"/>
-        </w:rPr>
-      </w:pPr>
-    </w:p>
-    <w:p>
-      <w:pPr>
-        <w:rPr>
-          <w:sz w:val="48"/>
-          <w:szCs w:val="48"/>
-          <w:lang w:val="en-US"/>
-        </w:rPr>
-      </w:pPr>
-    </w:p>
-    <w:p>
-      <w:pPr>
-        <w:rPr>
-          <w:sz w:val="48"/>
-          <w:szCs w:val="48"/>
-          <w:lang w:val="en-US"/>
-        </w:rPr>
-      </w:pPr>
-    </w:p>
-    <w:p>
-      <w:pPr>
-        <w:rPr>
-          <w:sz w:val="48"/>
-          <w:szCs w:val="48"/>
-          <w:lang w:val="en-US"/>
-        </w:rPr>
-      </w:pPr>
-    </w:p>
-    <w:p>
-      <w:pPr>
-        <w:rPr>
-          <w:sz w:val="48"/>
-          <w:szCs w:val="48"/>
-          <w:lang w:val="en-US"/>
-        </w:rPr>
-      </w:pPr>
-    </w:p>
-    <w:p>
-      <w:pPr>
-        <w:rPr>
-          <w:sz w:val="48"/>
-          <w:szCs w:val="48"/>
-          <w:lang w:val="en-US"/>
-        </w:rPr>
-      </w:pPr>
-    </w:p>
-    <w:p>
-      <w:pPr>
-        <w:rPr>
-          <w:sz w:val="48"/>
-          <w:szCs w:val="48"/>
-          <w:lang w:val="en-US"/>
-        </w:rPr>
-      </w:pPr>
-    </w:p>
-    <w:p>
-      <w:pPr>
-        <w:rPr>
-          <w:sz w:val="48"/>
-          <w:szCs w:val="48"/>
-          <w:lang w:val="en-US"/>
-        </w:rPr>
-      </w:pPr>
-    </w:p>
-    <w:p>
-      <w:pPr>
-        <w:rPr>
-          <w:sz w:val="48"/>
-          <w:szCs w:val="48"/>
-          <w:lang w:val="en-US"/>
-        </w:rPr>
-      </w:pPr>
-    </w:p>
-    <w:p>
-      <w:pPr>
-        <w:rPr>
-          <w:sz w:val="48"/>
-          <w:szCs w:val="48"/>
-          <w:lang w:val="en-US"/>
-        </w:rPr>
-      </w:pPr>
-    </w:p>
-    <w:p>
-      <w:pPr>
-        <w:rPr>
-          <w:sz w:val="48"/>
-          <w:szCs w:val="48"/>
-          <w:lang w:val="en-US"/>
-        </w:rPr>
-      </w:pPr>
-    </w:p>
-    <w:p>
-      <w:pPr>
-        <w:rPr>
-          <w:sz w:val="48"/>
-          <w:szCs w:val="48"/>
-          <w:lang w:val="en-US"/>
-        </w:rPr>
-      </w:pPr>
-    </w:p>
-    <w:p>
-      <w:pPr>
-        <w:rPr>
-          <w:sz w:val="48"/>
-          <w:szCs w:val="48"/>
-          <w:lang w:val="en-US"/>
-        </w:rPr>
-      </w:pPr>
-    </w:p>
-    <w:p>
-      <w:pPr>
-        <w:rPr>
-          <w:sz w:val="48"/>
-          <w:szCs w:val="48"/>
-          <w:lang w:val="en-US"/>
-        </w:rPr>
-      </w:pPr>
-    </w:p>
-    <w:p>
-      <w:pPr>
-        <w:rPr>
-          <w:sz w:val="48"/>
-          <w:szCs w:val="48"/>
-          <w:lang w:val="en-US"/>
-        </w:rPr>
-      </w:pPr>
-    </w:p>
-    <w:p>
-      <w:pPr>
-        <w:pStyle w:val="ListParagraph"/>
+          <w:sz w:val="28"/>
+          <w:szCs w:val="28"/>
+          <w:lang w:val="en-US"/>
+        </w:rPr>
+      </w:pPr>
+    </w:p>
+    <w:p>
+      <w:pPr>
+        <w:rPr>
+          <w:sz w:val="28"/>
+          <w:szCs w:val="28"/>
+          <w:lang w:val="en-US"/>
+        </w:rPr>
+      </w:pPr>
+      <w:r>
+        <w:rPr>
+          <w:sz w:val="28"/>
+          <w:szCs w:val="28"/>
+          <w:lang w:val="en-US"/>
+        </w:rPr>
+        <w:t>The web scrapping part of our app is made with selenium.</w:t>
+      </w:r>
+    </w:p>
+    <w:p>
+      <w:pPr>
+        <w:rPr>
+          <w:sz w:val="28"/>
+          <w:szCs w:val="28"/>
+          <w:lang w:val="en-US"/>
+        </w:rPr>
+      </w:pPr>
+      <w:r>
+        <w:rPr>
+          <w:sz w:val="28"/>
+          <w:szCs w:val="28"/>
+          <w:lang w:val="en-US"/>
+        </w:rPr>
+        <w:t>We first go to the official NBA website to see the stats of the teams playing in the current season (here 2022/2023), we get the data stored in a table on the official website and put it in a 2D array, then we organize the array by adding a string key to all the types of stats to make it clear to finish we store the data in a json file, then we repeat the same process for the players with a different array containing different data, we organize them like we did for the team data and finally we store the player data in another separate json file.</w:t>
+      </w:r>
+    </w:p>
+    <w:p>
+      <w:pPr>
+        <w:rPr>
+          <w:sz w:val="48"/>
+          <w:szCs w:val="48"/>
+          <w:lang w:val="en-US"/>
+        </w:rPr>
+      </w:pPr>
+    </w:p>
+    <w:p>
+      <w:pPr>
+        <w:rPr>
+          <w:sz w:val="48"/>
+          <w:szCs w:val="48"/>
+          <w:lang w:val="en-US"/>
+        </w:rPr>
+      </w:pPr>
+    </w:p>
+    <w:p>
+      <w:pPr>
+        <w:rPr>
+          <w:sz w:val="48"/>
+          <w:szCs w:val="48"/>
+          <w:lang w:val="en-US"/>
+        </w:rPr>
+      </w:pPr>
+    </w:p>
+    <w:p>
+      <w:pPr>
+        <w:rPr>
+          <w:sz w:val="48"/>
+          <w:szCs w:val="48"/>
+          <w:lang w:val="en-US"/>
+        </w:rPr>
+      </w:pPr>
+    </w:p>
+    <w:p>
+      <w:pPr>
+        <w:rPr>
+          <w:sz w:val="48"/>
+          <w:szCs w:val="48"/>
+          <w:lang w:val="en-US"/>
+        </w:rPr>
+      </w:pPr>
+    </w:p>
+    <w:p>
+      <w:pPr>
+        <w:rPr>
+          <w:sz w:val="48"/>
+          <w:szCs w:val="48"/>
+          <w:lang w:val="en-US"/>
+        </w:rPr>
+      </w:pPr>
+    </w:p>
+    <w:p>
+      <w:pPr>
+        <w:rPr>
+          <w:sz w:val="48"/>
+          <w:szCs w:val="48"/>
+          <w:lang w:val="en-US"/>
+        </w:rPr>
+      </w:pPr>
+    </w:p>
+    <w:p>
+      <w:pPr>
+        <w:rPr>
+          <w:sz w:val="48"/>
+          <w:szCs w:val="48"/>
+          <w:lang w:val="en-US"/>
+        </w:rPr>
+      </w:pPr>
+    </w:p>
+    <w:p>
+      <w:pPr>
+        <w:rPr>
+          <w:sz w:val="48"/>
+          <w:szCs w:val="48"/>
+          <w:lang w:val="en-US"/>
+        </w:rPr>
+      </w:pPr>
+    </w:p>
+    <w:p>
+      <w:pPr>
+        <w:rPr>
+          <w:sz w:val="48"/>
+          <w:szCs w:val="48"/>
+          <w:lang w:val="en-US"/>
+        </w:rPr>
+      </w:pPr>
+    </w:p>
+    <w:p>
+      <w:pPr>
+        <w:rPr>
+          <w:sz w:val="48"/>
+          <w:szCs w:val="48"/>
+          <w:lang w:val="en-US"/>
+        </w:rPr>
+      </w:pPr>
+    </w:p>
+    <w:p>
+      <w:pPr>
+        <w:rPr>
+          <w:sz w:val="48"/>
+          <w:szCs w:val="48"/>
+          <w:lang w:val="en-US"/>
+        </w:rPr>
+      </w:pPr>
+    </w:p>
+    <w:p>
+      <w:pPr>
+        <w:rPr>
+          <w:sz w:val="48"/>
+          <w:szCs w:val="48"/>
+          <w:lang w:val="en-US"/>
+        </w:rPr>
+      </w:pPr>
+    </w:p>
+    <w:p>
+      <w:pPr>
+        <w:rPr>
+          <w:sz w:val="48"/>
+          <w:szCs w:val="48"/>
+          <w:lang w:val="en-US"/>
+        </w:rPr>
+      </w:pPr>
+    </w:p>
+    <w:p>
+      <w:pPr>
+        <w:rPr>
+          <w:sz w:val="48"/>
+          <w:szCs w:val="48"/>
+          <w:lang w:val="en-US"/>
+        </w:rPr>
+      </w:pPr>
+    </w:p>
+    <w:p>
+      <w:pPr>
+        <w:pStyle w:val="Paragraphedeliste"/>
         <w:numPr>
           <w:ilvl w:val="0"/>
           <w:numId w:val="5"/>
@@ -891,7 +887,6 @@
           <w:szCs w:val="48"/>
           <w:lang w:val="en-US"/>
         </w:rPr>
-        <w:lastRenderedPageBreak/>
         <w:t>Data analysis &amp; conclusions</w:t>
       </w:r>
     </w:p>
@@ -1041,7 +1036,7 @@
     </w:p>
     <w:p>
       <w:pPr>
-        <w:pStyle w:val="ListParagraph"/>
+        <w:pStyle w:val="Paragraphedeliste"/>
         <w:numPr>
           <w:ilvl w:val="0"/>
           <w:numId w:val="5"/>
@@ -1058,7 +1053,6 @@
           <w:szCs w:val="48"/>
           <w:lang w:val="en-US"/>
         </w:rPr>
-        <w:lastRenderedPageBreak/>
         <w:t>Drawbacks &amp; upgrades</w:t>
       </w:r>
     </w:p>
@@ -1074,161 +1068,185 @@
     <w:p>
       <w:pPr>
         <w:rPr>
-          <w:sz w:val="48"/>
-          <w:szCs w:val="48"/>
-          <w:lang w:val="en-US"/>
-        </w:rPr>
-      </w:pPr>
-    </w:p>
-    <w:p>
-      <w:pPr>
-        <w:rPr>
-          <w:sz w:val="48"/>
-          <w:szCs w:val="48"/>
-          <w:lang w:val="en-US"/>
-        </w:rPr>
-      </w:pPr>
-    </w:p>
-    <w:p>
-      <w:pPr>
-        <w:rPr>
-          <w:sz w:val="48"/>
-          <w:szCs w:val="48"/>
-          <w:lang w:val="en-US"/>
-        </w:rPr>
-      </w:pPr>
-    </w:p>
-    <w:p>
-      <w:pPr>
-        <w:rPr>
-          <w:sz w:val="48"/>
-          <w:szCs w:val="48"/>
-          <w:lang w:val="en-US"/>
-        </w:rPr>
-      </w:pPr>
-    </w:p>
-    <w:p>
-      <w:pPr>
-        <w:rPr>
-          <w:sz w:val="48"/>
-          <w:szCs w:val="48"/>
-          <w:lang w:val="en-US"/>
-        </w:rPr>
-      </w:pPr>
-    </w:p>
-    <w:p>
-      <w:pPr>
-        <w:rPr>
-          <w:sz w:val="48"/>
-          <w:szCs w:val="48"/>
-          <w:lang w:val="en-US"/>
-        </w:rPr>
-      </w:pPr>
-    </w:p>
-    <w:p>
-      <w:pPr>
-        <w:rPr>
-          <w:sz w:val="48"/>
-          <w:szCs w:val="48"/>
-          <w:lang w:val="en-US"/>
-        </w:rPr>
-      </w:pPr>
-    </w:p>
-    <w:p>
-      <w:pPr>
-        <w:rPr>
-          <w:sz w:val="48"/>
-          <w:szCs w:val="48"/>
-          <w:lang w:val="en-US"/>
-        </w:rPr>
-      </w:pPr>
-    </w:p>
-    <w:p>
-      <w:pPr>
-        <w:rPr>
-          <w:sz w:val="48"/>
-          <w:szCs w:val="48"/>
-          <w:lang w:val="en-US"/>
-        </w:rPr>
-      </w:pPr>
-    </w:p>
-    <w:p>
-      <w:pPr>
-        <w:rPr>
-          <w:sz w:val="48"/>
-          <w:szCs w:val="48"/>
-          <w:lang w:val="en-US"/>
-        </w:rPr>
-      </w:pPr>
-    </w:p>
-    <w:p>
-      <w:pPr>
-        <w:rPr>
-          <w:sz w:val="48"/>
-          <w:szCs w:val="48"/>
-          <w:lang w:val="en-US"/>
-        </w:rPr>
-      </w:pPr>
-    </w:p>
-    <w:p>
-      <w:pPr>
-        <w:rPr>
-          <w:sz w:val="48"/>
-          <w:szCs w:val="48"/>
-          <w:lang w:val="en-US"/>
-        </w:rPr>
-      </w:pPr>
-    </w:p>
-    <w:p>
-      <w:pPr>
-        <w:rPr>
-          <w:sz w:val="48"/>
-          <w:szCs w:val="48"/>
-          <w:lang w:val="en-US"/>
-        </w:rPr>
-      </w:pPr>
-    </w:p>
-    <w:p>
-      <w:pPr>
-        <w:rPr>
-          <w:sz w:val="48"/>
-          <w:szCs w:val="48"/>
-          <w:lang w:val="en-US"/>
-        </w:rPr>
-      </w:pPr>
-    </w:p>
-    <w:p>
-      <w:pPr>
-        <w:rPr>
-          <w:sz w:val="48"/>
-          <w:szCs w:val="48"/>
-          <w:lang w:val="en-US"/>
-        </w:rPr>
-      </w:pPr>
-    </w:p>
-    <w:p>
-      <w:pPr>
-        <w:rPr>
-          <w:sz w:val="48"/>
-          <w:szCs w:val="48"/>
-          <w:lang w:val="en-US"/>
-        </w:rPr>
-      </w:pPr>
-      <w:r>
-        <w:rPr>
-          <w:sz w:val="48"/>
-          <w:szCs w:val="48"/>
-          <w:lang w:val="en-US"/>
-        </w:rPr>
-        <w:lastRenderedPageBreak/>
+          <w:sz w:val="28"/>
+          <w:szCs w:val="28"/>
+          <w:lang w:val="en-US"/>
+        </w:rPr>
+      </w:pPr>
+      <w:r>
+        <w:rPr>
+          <w:sz w:val="28"/>
+          <w:szCs w:val="28"/>
+          <w:lang w:val="en-US"/>
+        </w:rPr>
+        <w:t>Getting the player data takes a lot of time (3 to 5 minutes)</w:t>
+      </w:r>
+    </w:p>
+    <w:p>
+      <w:pPr>
+        <w:rPr>
+          <w:sz w:val="28"/>
+          <w:szCs w:val="28"/>
+          <w:lang w:val="en-US"/>
+        </w:rPr>
+      </w:pPr>
+      <w:r>
+        <w:rPr>
+          <w:sz w:val="28"/>
+          <w:szCs w:val="28"/>
+          <w:lang w:val="en-US"/>
+        </w:rPr>
+        <w:t>We only get the data concerning the current season so our app currently can’t use data from previous seasons</w:t>
+      </w:r>
+    </w:p>
+    <w:p>
+      <w:pPr>
+        <w:rPr>
+          <w:sz w:val="48"/>
+          <w:szCs w:val="48"/>
+          <w:lang w:val="en-US"/>
+        </w:rPr>
+      </w:pPr>
+    </w:p>
+    <w:p>
+      <w:pPr>
+        <w:rPr>
+          <w:sz w:val="48"/>
+          <w:szCs w:val="48"/>
+          <w:lang w:val="en-US"/>
+        </w:rPr>
+      </w:pPr>
+    </w:p>
+    <w:p>
+      <w:pPr>
+        <w:rPr>
+          <w:sz w:val="48"/>
+          <w:szCs w:val="48"/>
+          <w:lang w:val="en-US"/>
+        </w:rPr>
+      </w:pPr>
+    </w:p>
+    <w:p>
+      <w:pPr>
+        <w:rPr>
+          <w:sz w:val="48"/>
+          <w:szCs w:val="48"/>
+          <w:lang w:val="en-US"/>
+        </w:rPr>
+      </w:pPr>
+    </w:p>
+    <w:p>
+      <w:pPr>
+        <w:rPr>
+          <w:sz w:val="48"/>
+          <w:szCs w:val="48"/>
+          <w:lang w:val="en-US"/>
+        </w:rPr>
+      </w:pPr>
+    </w:p>
+    <w:p>
+      <w:pPr>
+        <w:rPr>
+          <w:sz w:val="48"/>
+          <w:szCs w:val="48"/>
+          <w:lang w:val="en-US"/>
+        </w:rPr>
+      </w:pPr>
+    </w:p>
+    <w:p>
+      <w:pPr>
+        <w:rPr>
+          <w:sz w:val="48"/>
+          <w:szCs w:val="48"/>
+          <w:lang w:val="en-US"/>
+        </w:rPr>
+      </w:pPr>
+    </w:p>
+    <w:p>
+      <w:pPr>
+        <w:rPr>
+          <w:sz w:val="48"/>
+          <w:szCs w:val="48"/>
+          <w:lang w:val="en-US"/>
+        </w:rPr>
+      </w:pPr>
+    </w:p>
+    <w:p>
+      <w:pPr>
+        <w:rPr>
+          <w:sz w:val="48"/>
+          <w:szCs w:val="48"/>
+          <w:lang w:val="en-US"/>
+        </w:rPr>
+      </w:pPr>
+    </w:p>
+    <w:p>
+      <w:pPr>
+        <w:rPr>
+          <w:sz w:val="48"/>
+          <w:szCs w:val="48"/>
+          <w:lang w:val="en-US"/>
+        </w:rPr>
+      </w:pPr>
+    </w:p>
+    <w:p>
+      <w:pPr>
+        <w:rPr>
+          <w:sz w:val="48"/>
+          <w:szCs w:val="48"/>
+          <w:lang w:val="en-US"/>
+        </w:rPr>
+      </w:pPr>
+    </w:p>
+    <w:p>
+      <w:pPr>
+        <w:rPr>
+          <w:sz w:val="48"/>
+          <w:szCs w:val="48"/>
+          <w:lang w:val="en-US"/>
+        </w:rPr>
+      </w:pPr>
+    </w:p>
+    <w:p>
+      <w:pPr>
+        <w:rPr>
+          <w:sz w:val="48"/>
+          <w:szCs w:val="48"/>
+          <w:lang w:val="en-US"/>
+        </w:rPr>
+      </w:pPr>
+    </w:p>
+    <w:p>
+      <w:pPr>
+        <w:rPr>
+          <w:sz w:val="48"/>
+          <w:szCs w:val="48"/>
+          <w:lang w:val="en-US"/>
+        </w:rPr>
+      </w:pPr>
+    </w:p>
+    <w:p>
+      <w:pPr>
+        <w:rPr>
+          <w:sz w:val="48"/>
+          <w:szCs w:val="48"/>
+          <w:lang w:val="en-US"/>
+        </w:rPr>
+      </w:pPr>
+      <w:r>
+        <w:rPr>
+          <w:sz w:val="48"/>
+          <w:szCs w:val="48"/>
+          <w:lang w:val="en-US"/>
+        </w:rPr>
         <w:t>5) Difficulties encountered</w:t>
       </w:r>
     </w:p>
     <w:p>
       <w:pPr>
         <w:rPr>
-          <w:sz w:val="48"/>
-          <w:szCs w:val="48"/>
+          <w:sz w:val="28"/>
+          <w:szCs w:val="28"/>
           <w:lang w:val="en-US"/>
         </w:rPr>
       </w:pPr>
@@ -1239,6 +1257,48 @@
           <w:lang w:val="en-US"/>
         </w:rPr>
         <w:t xml:space="preserve"> </w:t>
+      </w:r>
+    </w:p>
+    <w:p>
+      <w:pPr>
+        <w:rPr>
+          <w:sz w:val="28"/>
+          <w:szCs w:val="28"/>
+          <w:lang w:val="en-US"/>
+        </w:rPr>
+      </w:pPr>
+      <w:r>
+        <w:rPr>
+          <w:sz w:val="28"/>
+          <w:szCs w:val="28"/>
+          <w:lang w:val="en-US"/>
+        </w:rPr>
+        <w:t>We had a hard time to organize well the data before storing it in the json files and then use them</w:t>
+      </w:r>
+      <w:r>
+        <w:rPr>
+          <w:sz w:val="28"/>
+          <w:szCs w:val="28"/>
+          <w:lang w:val="en-US"/>
+        </w:rPr>
+        <w:t>.</w:t>
+      </w:r>
+    </w:p>
+    <w:p>
+      <w:pPr>
+        <w:rPr>
+          <w:sz w:val="28"/>
+          <w:szCs w:val="28"/>
+          <w:lang w:val="en-US"/>
+        </w:rPr>
+      </w:pPr>
+      <w:r>
+        <w:rPr>
+          <w:sz w:val="28"/>
+          <w:szCs w:val="28"/>
+          <w:lang w:val="en-US"/>
+        </w:rPr>
+        <w:t>We also tried to use the nba_api but quickly discarded this idea has we often got timeout while getting the data, making the web scrapping part without using it was easier for us.</w:t>
       </w:r>
     </w:p>
     <w:p>
@@ -2223,13 +2283,13 @@
     <w:name w:val="Normal"/>
     <w:qFormat/>
   </w:style>
-  <w:style w:type="character" w:default="1" w:styleId="DefaultParagraphFont">
+  <w:style w:type="character" w:default="1" w:styleId="Policepardfaut">
     <w:name w:val="Default Paragraph Font"/>
     <w:uiPriority w:val="1"/>
     <w:semiHidden/>
     <w:unhideWhenUsed/>
   </w:style>
-  <w:style w:type="table" w:default="1" w:styleId="TableNormal">
+  <w:style w:type="table" w:default="1" w:styleId="TableauNormal">
     <w:name w:val="Normal Table"/>
     <w:uiPriority w:val="99"/>
     <w:semiHidden/>
@@ -2244,13 +2304,13 @@
       </w:tblCellMar>
     </w:tblPr>
   </w:style>
-  <w:style w:type="numbering" w:default="1" w:styleId="NoList">
+  <w:style w:type="numbering" w:default="1" w:styleId="Aucuneliste">
     <w:name w:val="No List"/>
     <w:uiPriority w:val="99"/>
     <w:semiHidden/>
     <w:unhideWhenUsed/>
   </w:style>
-  <w:style w:type="paragraph" w:styleId="ListParagraph">
+  <w:style w:type="paragraph" w:styleId="Paragraphedeliste">
     <w:name w:val="List Paragraph"/>
     <w:basedOn w:val="Normal"/>
     <w:uiPriority w:val="34"/>

</xml_diff>

<commit_message>
analyse + conclusion + anglais sur les fonctions
</commit_message>
<xml_diff>
--- a/Python Project Report.docx
+++ b/Python Project Report.docx
@@ -16,36 +16,8 @@
           <w:szCs w:val="32"/>
           <w:lang w:val="en-US"/>
         </w:rPr>
-        <w:t xml:space="preserve">Maxime Duverger, Maxime </w:t>
-      </w:r>
-      <w:proofErr w:type="spellStart"/>
-      <w:r>
-        <w:rPr>
-          <w:sz w:val="32"/>
-          <w:szCs w:val="32"/>
-          <w:lang w:val="en-US"/>
-        </w:rPr>
-        <w:t>Thuillier</w:t>
-      </w:r>
-      <w:proofErr w:type="spellEnd"/>
-      <w:r>
-        <w:rPr>
-          <w:sz w:val="32"/>
-          <w:szCs w:val="32"/>
-          <w:lang w:val="en-US"/>
-        </w:rPr>
-        <w:t xml:space="preserve">, Bastien Her, Adrien </w:t>
-      </w:r>
-      <w:proofErr w:type="spellStart"/>
-      <w:r>
-        <w:rPr>
-          <w:sz w:val="32"/>
-          <w:szCs w:val="32"/>
-          <w:lang w:val="en-US"/>
-        </w:rPr>
-        <w:t>Mareel</w:t>
-      </w:r>
-      <w:proofErr w:type="spellEnd"/>
+        <w:t>Maxime Duverger, Maxime Thuillier, Bastien Her, Adrien Mareel</w:t>
+      </w:r>
     </w:p>
     <w:p>
       <w:pPr>
@@ -604,25 +576,7 @@
           <w:szCs w:val="28"/>
           <w:lang w:val="en-US"/>
         </w:rPr>
-        <w:t xml:space="preserve">The fourth one is joining the two information 3points attempts and 3 points made, under the form of a </w:t>
-      </w:r>
-      <w:proofErr w:type="spellStart"/>
-      <w:r>
-        <w:rPr>
-          <w:sz w:val="28"/>
-          <w:szCs w:val="28"/>
-          <w:lang w:val="en-US"/>
-        </w:rPr>
-        <w:t>kde</w:t>
-      </w:r>
-      <w:proofErr w:type="spellEnd"/>
-      <w:r>
-        <w:rPr>
-          <w:sz w:val="28"/>
-          <w:szCs w:val="28"/>
-          <w:lang w:val="en-US"/>
-        </w:rPr>
-        <w:t xml:space="preserve"> graph</w:t>
+        <w:t>The fourth one is joining the two information 3points attempts and 3 points made, under the form of a kde graph</w:t>
       </w:r>
     </w:p>
     <w:p>
@@ -650,16 +604,14 @@
         </w:rPr>
         <w:t xml:space="preserve">The last one is linking the number of </w:t>
       </w:r>
-      <w:proofErr w:type="gramStart"/>
-      <w:r>
-        <w:rPr>
-          <w:sz w:val="28"/>
-          <w:szCs w:val="28"/>
-          <w:lang w:val="en-US"/>
-        </w:rPr>
-        <w:t>dunk</w:t>
-      </w:r>
-      <w:proofErr w:type="gramEnd"/>
+      <w:r>
+        <w:rPr>
+          <w:sz w:val="28"/>
+          <w:szCs w:val="28"/>
+          <w:lang w:val="en-US"/>
+        </w:rPr>
+        <w:t>dunks</w:t>
+      </w:r>
       <w:r>
         <w:rPr>
           <w:sz w:val="28"/>
@@ -668,15 +620,6 @@
         </w:rPr>
         <w:t xml:space="preserve"> tried and the number of the rebound done for each player in the team of UTAH</w:t>
       </w:r>
-    </w:p>
-    <w:p>
-      <w:pPr>
-        <w:rPr>
-          <w:sz w:val="28"/>
-          <w:szCs w:val="28"/>
-          <w:lang w:val="en-US"/>
-        </w:rPr>
-      </w:pPr>
     </w:p>
     <w:p>
       <w:pPr>
@@ -787,6 +730,7 @@
           <w:szCs w:val="48"/>
           <w:lang w:val="en-US"/>
         </w:rPr>
+        <w:lastRenderedPageBreak/>
         <w:t>Web scrapping methods</w:t>
       </w:r>
     </w:p>
@@ -830,50 +774,14 @@
           <w:szCs w:val="28"/>
           <w:lang w:val="en-US"/>
         </w:rPr>
-        <w:t xml:space="preserve">We first go to the official NBA website to see the stats of the teams playing in the current season (here 2022/2023), we get the data stored in a table on the official website and put it in a 2D array, then we organize the array by adding a string key to all the types of stats to make it clear to finish we store the data in a </w:t>
-      </w:r>
-      <w:proofErr w:type="spellStart"/>
-      <w:r>
-        <w:rPr>
-          <w:sz w:val="28"/>
-          <w:szCs w:val="28"/>
-          <w:lang w:val="en-US"/>
-        </w:rPr>
-        <w:t>json</w:t>
-      </w:r>
-      <w:proofErr w:type="spellEnd"/>
-      <w:r>
-        <w:rPr>
-          <w:sz w:val="28"/>
-          <w:szCs w:val="28"/>
-          <w:lang w:val="en-US"/>
-        </w:rPr>
-        <w:t xml:space="preserve"> file, then we repeat the same process for the players with a different array containing different data, we organize them like we did for the team data and finally we store the player data in another separate </w:t>
-      </w:r>
-      <w:proofErr w:type="spellStart"/>
-      <w:r>
-        <w:rPr>
-          <w:sz w:val="28"/>
-          <w:szCs w:val="28"/>
-          <w:lang w:val="en-US"/>
-        </w:rPr>
-        <w:t>json</w:t>
-      </w:r>
-      <w:proofErr w:type="spellEnd"/>
-      <w:r>
-        <w:rPr>
-          <w:sz w:val="28"/>
-          <w:szCs w:val="28"/>
-          <w:lang w:val="en-US"/>
-        </w:rPr>
-        <w:t xml:space="preserve"> file.</w:t>
-      </w:r>
-    </w:p>
-    <w:p>
-      <w:pPr>
-        <w:rPr>
-          <w:sz w:val="48"/>
-          <w:szCs w:val="48"/>
+        <w:t>We first go to the official NBA website to see the stats of the teams playing in the current season (here 2022/2023), we get the data stored in a table on the official website and put it in a 2D array, then we organize the array by adding a string key to all the types of stats to make it clear to finish we store the data in a json file, then we repeat the same process for the players with a different array containing different data, we organize them like we did for the team data and finally we store the player data in another separate json file.</w:t>
+      </w:r>
+    </w:p>
+    <w:p>
+      <w:pPr>
+        <w:rPr>
+          <w:sz w:val="28"/>
+          <w:szCs w:val="28"/>
           <w:lang w:val="en-US"/>
         </w:rPr>
       </w:pPr>
@@ -996,6 +904,7 @@
           <w:szCs w:val="48"/>
           <w:lang w:val="en-US"/>
         </w:rPr>
+        <w:lastRenderedPageBreak/>
         <w:t>Data analysis &amp; conclusions</w:t>
       </w:r>
     </w:p>
@@ -1011,101 +920,241 @@
     <w:p>
       <w:pPr>
         <w:rPr>
-          <w:sz w:val="48"/>
-          <w:szCs w:val="48"/>
-          <w:lang w:val="en-US"/>
-        </w:rPr>
-      </w:pPr>
-    </w:p>
-    <w:p>
-      <w:pPr>
-        <w:rPr>
-          <w:sz w:val="48"/>
-          <w:szCs w:val="48"/>
-          <w:lang w:val="en-US"/>
-        </w:rPr>
-      </w:pPr>
-    </w:p>
-    <w:p>
-      <w:pPr>
-        <w:rPr>
-          <w:sz w:val="48"/>
-          <w:szCs w:val="48"/>
-          <w:lang w:val="en-US"/>
-        </w:rPr>
-      </w:pPr>
-    </w:p>
-    <w:p>
-      <w:pPr>
-        <w:rPr>
-          <w:sz w:val="48"/>
-          <w:szCs w:val="48"/>
-          <w:lang w:val="en-US"/>
-        </w:rPr>
-      </w:pPr>
-    </w:p>
-    <w:p>
-      <w:pPr>
-        <w:rPr>
-          <w:sz w:val="48"/>
-          <w:szCs w:val="48"/>
-          <w:lang w:val="en-US"/>
-        </w:rPr>
-      </w:pPr>
-    </w:p>
-    <w:p>
-      <w:pPr>
-        <w:rPr>
-          <w:sz w:val="48"/>
-          <w:szCs w:val="48"/>
-          <w:lang w:val="en-US"/>
-        </w:rPr>
-      </w:pPr>
-    </w:p>
-    <w:p>
-      <w:pPr>
-        <w:rPr>
-          <w:sz w:val="48"/>
-          <w:szCs w:val="48"/>
-          <w:lang w:val="en-US"/>
-        </w:rPr>
-      </w:pPr>
-    </w:p>
-    <w:p>
-      <w:pPr>
-        <w:rPr>
-          <w:sz w:val="48"/>
-          <w:szCs w:val="48"/>
-          <w:lang w:val="en-US"/>
-        </w:rPr>
-      </w:pPr>
-    </w:p>
-    <w:p>
-      <w:pPr>
-        <w:rPr>
-          <w:sz w:val="48"/>
-          <w:szCs w:val="48"/>
-          <w:lang w:val="en-US"/>
-        </w:rPr>
-      </w:pPr>
-    </w:p>
-    <w:p>
-      <w:pPr>
-        <w:rPr>
-          <w:sz w:val="48"/>
-          <w:szCs w:val="48"/>
-          <w:lang w:val="en-US"/>
-        </w:rPr>
-      </w:pPr>
-    </w:p>
-    <w:p>
-      <w:pPr>
-        <w:rPr>
-          <w:sz w:val="48"/>
-          <w:szCs w:val="48"/>
-          <w:lang w:val="en-US"/>
-        </w:rPr>
-      </w:pPr>
+          <w:sz w:val="28"/>
+          <w:szCs w:val="28"/>
+          <w:lang w:val="en-GB"/>
+        </w:rPr>
+      </w:pPr>
+      <w:r>
+        <w:rPr>
+          <w:sz w:val="28"/>
+          <w:szCs w:val="28"/>
+          <w:lang w:val="en-US"/>
+        </w:rPr>
+        <w:t xml:space="preserve">Our first function analyzes the average points scored per time played for each player. </w:t>
+      </w:r>
+      <w:r>
+        <w:rPr>
+          <w:sz w:val="28"/>
+          <w:szCs w:val="28"/>
+          <w:lang w:val="en-US"/>
+        </w:rPr>
+        <w:t>We see that the increase in playing time almost linearly increases the number of baskets scored, a logical and predictable result.</w:t>
+      </w:r>
+    </w:p>
+    <w:p>
+      <w:pPr>
+        <w:rPr>
+          <w:sz w:val="28"/>
+          <w:szCs w:val="28"/>
+          <w:lang w:val="en-US"/>
+        </w:rPr>
+      </w:pPr>
+      <w:r>
+        <w:rPr>
+          <w:sz w:val="28"/>
+          <w:szCs w:val="28"/>
+          <w:lang w:val="en-US"/>
+        </w:rPr>
+        <w:t>Our second function</w:t>
+      </w:r>
+      <w:r>
+        <w:rPr>
+          <w:sz w:val="28"/>
+          <w:szCs w:val="28"/>
+          <w:lang w:val="en-US"/>
+        </w:rPr>
+        <w:t xml:space="preserve"> analyzes the</w:t>
+      </w:r>
+      <w:r>
+        <w:rPr>
+          <w:sz w:val="28"/>
+          <w:szCs w:val="28"/>
+          <w:lang w:val="en-US"/>
+        </w:rPr>
+        <w:t xml:space="preserve"> 3 points scored per team based on assists</w:t>
+      </w:r>
+      <w:r>
+        <w:rPr>
+          <w:sz w:val="28"/>
+          <w:szCs w:val="28"/>
+          <w:lang w:val="en-US"/>
+        </w:rPr>
+        <w:t>.</w:t>
+      </w:r>
+      <w:r>
+        <w:rPr>
+          <w:sz w:val="28"/>
+          <w:szCs w:val="28"/>
+          <w:lang w:val="en-US"/>
+        </w:rPr>
+        <w:t xml:space="preserve"> We see that for the player the correlation between the 2 stats is 0.34 so it’s not related. </w:t>
+      </w:r>
+    </w:p>
+    <w:p>
+      <w:pPr>
+        <w:rPr>
+          <w:sz w:val="28"/>
+          <w:szCs w:val="28"/>
+          <w:lang w:val="en-US"/>
+        </w:rPr>
+      </w:pPr>
+      <w:r>
+        <w:rPr>
+          <w:sz w:val="28"/>
+          <w:szCs w:val="28"/>
+          <w:lang w:val="en-US"/>
+        </w:rPr>
+        <w:t xml:space="preserve">Our third function analyzes the points scored by team based on </w:t>
+      </w:r>
+      <w:r>
+        <w:rPr>
+          <w:sz w:val="28"/>
+          <w:szCs w:val="28"/>
+          <w:lang w:val="en-US"/>
+        </w:rPr>
+        <w:t>free throws</w:t>
+      </w:r>
+      <w:r>
+        <w:rPr>
+          <w:sz w:val="28"/>
+          <w:szCs w:val="28"/>
+          <w:lang w:val="en-US"/>
+        </w:rPr>
+        <w:t xml:space="preserve"> scored</w:t>
+      </w:r>
+      <w:r>
+        <w:rPr>
+          <w:sz w:val="28"/>
+          <w:szCs w:val="28"/>
+          <w:lang w:val="en-US"/>
+        </w:rPr>
+        <w:t>.</w:t>
+      </w:r>
+      <w:r>
+        <w:rPr>
+          <w:sz w:val="28"/>
+          <w:szCs w:val="28"/>
+          <w:lang w:val="en-US"/>
+        </w:rPr>
+        <w:t xml:space="preserve"> We can say that there are about 7 times more points than baskets scored in free throws. There is not team that is above the other it’s just some players that stand out.</w:t>
+      </w:r>
+    </w:p>
+    <w:p>
+      <w:pPr>
+        <w:rPr>
+          <w:sz w:val="28"/>
+          <w:szCs w:val="28"/>
+          <w:lang w:val="en-US"/>
+        </w:rPr>
+      </w:pPr>
+      <w:r>
+        <w:rPr>
+          <w:sz w:val="28"/>
+          <w:szCs w:val="28"/>
+          <w:lang w:val="en-US"/>
+        </w:rPr>
+        <w:t>Our fourth function analyzes the 3 points attempted per team based on 3 points scored.</w:t>
+      </w:r>
+      <w:r>
+        <w:rPr>
+          <w:sz w:val="28"/>
+          <w:szCs w:val="28"/>
+          <w:lang w:val="en-US"/>
+        </w:rPr>
+        <w:t xml:space="preserve"> Obviously, the more attempts you make in 3 points the more points you get in average, and we can see a line in this kind of graphs. </w:t>
+      </w:r>
+    </w:p>
+    <w:p>
+      <w:pPr>
+        <w:rPr>
+          <w:sz w:val="28"/>
+          <w:szCs w:val="28"/>
+          <w:lang w:val="en-GB"/>
+        </w:rPr>
+      </w:pPr>
+      <w:r>
+        <w:rPr>
+          <w:sz w:val="28"/>
+          <w:szCs w:val="28"/>
+          <w:lang w:val="en-US"/>
+        </w:rPr>
+        <w:t>Our fifth function analyzes the team rebounds based on dunks attempted.</w:t>
+      </w:r>
+      <w:r>
+        <w:rPr>
+          <w:sz w:val="28"/>
+          <w:szCs w:val="28"/>
+          <w:lang w:val="en-US"/>
+        </w:rPr>
+        <w:t xml:space="preserve"> We can see a correlation between these two stats that is logical because when you try to make a dunk even at a pro level you take risk to do a rebound.</w:t>
+      </w:r>
+    </w:p>
+    <w:p>
+      <w:pPr>
+        <w:rPr>
+          <w:sz w:val="48"/>
+          <w:szCs w:val="48"/>
+          <w:lang w:val="en-GB"/>
+        </w:rPr>
+      </w:pPr>
+    </w:p>
+    <w:p>
+      <w:pPr>
+        <w:rPr>
+          <w:sz w:val="28"/>
+          <w:szCs w:val="28"/>
+          <w:lang w:val="en-US"/>
+        </w:rPr>
+      </w:pPr>
+      <w:r>
+        <w:rPr>
+          <w:sz w:val="28"/>
+          <w:szCs w:val="28"/>
+          <w:lang w:val="en-US"/>
+        </w:rPr>
+        <w:t xml:space="preserve">in conclusion we can say that some statistics are not particularly interesting to </w:t>
+      </w:r>
+      <w:r>
+        <w:rPr>
+          <w:sz w:val="28"/>
+          <w:szCs w:val="28"/>
+          <w:lang w:val="en-US"/>
+        </w:rPr>
+        <w:t>consider</w:t>
+      </w:r>
+      <w:r>
+        <w:rPr>
+          <w:sz w:val="28"/>
+          <w:szCs w:val="28"/>
+          <w:lang w:val="en-US"/>
+        </w:rPr>
+        <w:t xml:space="preserve"> (for example </w:t>
+      </w:r>
+      <w:r>
+        <w:rPr>
+          <w:sz w:val="28"/>
+          <w:szCs w:val="28"/>
+          <w:lang w:val="en-US"/>
+        </w:rPr>
+        <w:t>the 3 points scored based on the assists</w:t>
+      </w:r>
+      <w:r>
+        <w:rPr>
+          <w:sz w:val="28"/>
+          <w:szCs w:val="28"/>
+          <w:lang w:val="en-US"/>
+        </w:rPr>
+        <w:t>), however thanks to the analyzes that we have made we could use the correlations of some of them to optimize the forecasts of some meetings or even player training</w:t>
+      </w:r>
+      <w:r>
+        <w:rPr>
+          <w:sz w:val="28"/>
+          <w:szCs w:val="28"/>
+          <w:lang w:val="en-US"/>
+        </w:rPr>
+        <w:t>.</w:t>
+      </w:r>
     </w:p>
     <w:p>
       <w:pPr>
@@ -1224,16 +1273,14 @@
         </w:rPr>
         <w:t xml:space="preserve">Getting more data about players, like opening each file of player to get the age, their height, weight... to get more general tendance and more </w:t>
       </w:r>
-      <w:proofErr w:type="spellStart"/>
-      <w:r>
-        <w:rPr>
-          <w:sz w:val="28"/>
-          <w:szCs w:val="28"/>
-          <w:lang w:val="en-US"/>
-        </w:rPr>
-        <w:t>interresting</w:t>
-      </w:r>
-      <w:proofErr w:type="spellEnd"/>
+      <w:r>
+        <w:rPr>
+          <w:sz w:val="28"/>
+          <w:szCs w:val="28"/>
+          <w:lang w:val="en-US"/>
+        </w:rPr>
+        <w:t>interesting</w:t>
+      </w:r>
       <w:r>
         <w:rPr>
           <w:sz w:val="28"/>
@@ -1276,16 +1323,14 @@
         </w:rPr>
         <w:t xml:space="preserve">Finding idea of link, most of them were </w:t>
       </w:r>
-      <w:proofErr w:type="spellStart"/>
-      <w:r>
-        <w:rPr>
-          <w:sz w:val="28"/>
-          <w:szCs w:val="28"/>
-          <w:lang w:val="en-US"/>
-        </w:rPr>
-        <w:t>kinda</w:t>
-      </w:r>
-      <w:proofErr w:type="spellEnd"/>
+      <w:r>
+        <w:rPr>
+          <w:sz w:val="28"/>
+          <w:szCs w:val="28"/>
+          <w:lang w:val="en-US"/>
+        </w:rPr>
+        <w:t>kind of</w:t>
+      </w:r>
       <w:r>
         <w:rPr>
           <w:sz w:val="28"/>
@@ -1433,25 +1478,7 @@
           <w:szCs w:val="28"/>
           <w:lang w:val="en-US"/>
         </w:rPr>
-        <w:t xml:space="preserve">We had a hard time to organize well the data before storing it in the </w:t>
-      </w:r>
-      <w:proofErr w:type="spellStart"/>
-      <w:r>
-        <w:rPr>
-          <w:sz w:val="28"/>
-          <w:szCs w:val="28"/>
-          <w:lang w:val="en-US"/>
-        </w:rPr>
-        <w:t>json</w:t>
-      </w:r>
-      <w:proofErr w:type="spellEnd"/>
-      <w:r>
-        <w:rPr>
-          <w:sz w:val="28"/>
-          <w:szCs w:val="28"/>
-          <w:lang w:val="en-US"/>
-        </w:rPr>
-        <w:t xml:space="preserve"> files and then use them</w:t>
+        <w:t>We had a hard time to organize well the data before storing it in the json files and then use them</w:t>
       </w:r>
       <w:r>
         <w:rPr>
@@ -1476,25 +1503,7 @@
           <w:szCs w:val="28"/>
           <w:lang w:val="en-US"/>
         </w:rPr>
-        <w:t xml:space="preserve">We also tried to use the </w:t>
-      </w:r>
-      <w:proofErr w:type="spellStart"/>
-      <w:r>
-        <w:rPr>
-          <w:sz w:val="28"/>
-          <w:szCs w:val="28"/>
-          <w:lang w:val="en-US"/>
-        </w:rPr>
-        <w:t>nba_api</w:t>
-      </w:r>
-      <w:proofErr w:type="spellEnd"/>
-      <w:r>
-        <w:rPr>
-          <w:sz w:val="28"/>
-          <w:szCs w:val="28"/>
-          <w:lang w:val="en-US"/>
-        </w:rPr>
-        <w:t xml:space="preserve"> but quickly discarded this idea has we often got timeout while getting the data, making the web scrapping part without using it was easier for us.</w:t>
+        <w:t>We also tried to use the nba_api but quickly discarded this idea has we often got timeout while getting the data, making the web scrapping part without using it was easier for us.</w:t>
       </w:r>
     </w:p>
     <w:p>
@@ -2517,6 +2526,61 @@
       <w:contextualSpacing/>
     </w:pPr>
   </w:style>
+  <w:style w:type="paragraph" w:styleId="PrformatHTML">
+    <w:name w:val="HTML Preformatted"/>
+    <w:basedOn w:val="Normal"/>
+    <w:link w:val="PrformatHTMLCar"/>
+    <w:uiPriority w:val="99"/>
+    <w:semiHidden/>
+    <w:unhideWhenUsed/>
+    <w:rsid w:val="00B93A96"/>
+    <w:pPr>
+      <w:tabs>
+        <w:tab w:val="left" w:pos="916"/>
+        <w:tab w:val="left" w:pos="1832"/>
+        <w:tab w:val="left" w:pos="2748"/>
+        <w:tab w:val="left" w:pos="3664"/>
+        <w:tab w:val="left" w:pos="4580"/>
+        <w:tab w:val="left" w:pos="5496"/>
+        <w:tab w:val="left" w:pos="6412"/>
+        <w:tab w:val="left" w:pos="7328"/>
+        <w:tab w:val="left" w:pos="8244"/>
+        <w:tab w:val="left" w:pos="9160"/>
+        <w:tab w:val="left" w:pos="10076"/>
+        <w:tab w:val="left" w:pos="10992"/>
+        <w:tab w:val="left" w:pos="11908"/>
+        <w:tab w:val="left" w:pos="12824"/>
+        <w:tab w:val="left" w:pos="13740"/>
+        <w:tab w:val="left" w:pos="14656"/>
+      </w:tabs>
+      <w:spacing w:after="0" w:line="240" w:lineRule="auto"/>
+    </w:pPr>
+    <w:rPr>
+      <w:rFonts w:ascii="Courier New" w:eastAsia="Times New Roman" w:hAnsi="Courier New" w:cs="Courier New"/>
+      <w:sz w:val="20"/>
+      <w:szCs w:val="20"/>
+      <w:lang w:eastAsia="fr-FR"/>
+    </w:rPr>
+  </w:style>
+  <w:style w:type="character" w:customStyle="1" w:styleId="PrformatHTMLCar">
+    <w:name w:val="Préformaté HTML Car"/>
+    <w:basedOn w:val="Policepardfaut"/>
+    <w:link w:val="PrformatHTML"/>
+    <w:uiPriority w:val="99"/>
+    <w:semiHidden/>
+    <w:rsid w:val="00B93A96"/>
+    <w:rPr>
+      <w:rFonts w:ascii="Courier New" w:eastAsia="Times New Roman" w:hAnsi="Courier New" w:cs="Courier New"/>
+      <w:sz w:val="20"/>
+      <w:szCs w:val="20"/>
+      <w:lang w:eastAsia="fr-FR"/>
+    </w:rPr>
+  </w:style>
+  <w:style w:type="character" w:customStyle="1" w:styleId="y2iqfc">
+    <w:name w:val="y2iqfc"/>
+    <w:basedOn w:val="Policepardfaut"/>
+    <w:rsid w:val="00B93A96"/>
+  </w:style>
 </w:styles>
 </file>
 

</xml_diff>